<commit_message>
Commit 3: A generalized implementation of data packet post method.
This commit contains all the previous work + a modified and generalized implementation of data packet post method.It also have a new packages "data packet record " and "sensor parameter".It has a supporting class for parameter values "Values".
</commit_message>
<xml_diff>
--- a/REST API/ReadMe.docx
+++ b/REST API/ReadMe.docx
@@ -58,6 +58,47 @@
     <w:p>
       <w:r>
         <w:t>The controller contains 10 POST methods to store data in database.</w:t>
+      </w:r>
+    </w:p>
+    <w:p>
+      <w:pPr>
+        <w:rPr>
+          <w:b/>
+        </w:rPr>
+      </w:pPr>
+      <w:r>
+        <w:rPr>
+          <w:b/>
+        </w:rPr>
+        <w:t>(commit 3)</w:t>
+      </w:r>
+    </w:p>
+    <w:p>
+      <w:r>
+        <w:t>It contains all the classes of database with getters and setters.</w:t>
+      </w:r>
+    </w:p>
+    <w:p>
+      <w:r>
+        <w:t>The controller contains 10 POST methods to store data in database.</w:t>
+      </w:r>
+    </w:p>
+    <w:p>
+      <w:r>
+        <w:t>It contains supporting class Values.</w:t>
+      </w:r>
+    </w:p>
+    <w:p>
+      <w:r>
+        <w:t xml:space="preserve">Is contains a new package data packet record. </w:t>
+      </w:r>
+    </w:p>
+    <w:p>
+      <w:r>
+        <w:t xml:space="preserve">It has a modified generalized implementation of data </w:t>
+      </w:r>
+      <w:r>
+        <w:t>packet post method.</w:t>
       </w:r>
     </w:p>
     <w:sectPr>

</xml_diff>

<commit_message>
Commit 4: Implementation of device side scenarios and database design changes
It contains all the classes of database with getters and setters.
The controller contains 12 rest requests to store and retrieve data from database.
It contains supporting class Values and data packet.
Is contains a new package data packet record. 
It has a modified generalized implementation of data packet post method.
It has modified database design. New table for previous locations of a device has been added. 
Moreover, unnecessary database entity relationship has been removed for the time being.
</commit_message>
<xml_diff>
--- a/REST API/ReadMe.docx
+++ b/REST API/ReadMe.docx
@@ -57,7 +57,19 @@
     </w:p>
     <w:p>
       <w:r>
-        <w:t>The controller contains 10 POST methods to store data in database.</w:t>
+        <w:t xml:space="preserve">The controller contains 10 </w:t>
+      </w:r>
+      <w:r>
+        <w:t>rest requests</w:t>
+      </w:r>
+      <w:r>
+        <w:t xml:space="preserve"> to store</w:t>
+      </w:r>
+      <w:r>
+        <w:t xml:space="preserve"> and retrieve data from</w:t>
+      </w:r>
+      <w:r>
+        <w:t xml:space="preserve"> database.</w:t>
       </w:r>
     </w:p>
     <w:p>
@@ -80,7 +92,13 @@
     </w:p>
     <w:p>
       <w:r>
-        <w:t>The controller contains 10 POST methods to store data in database.</w:t>
+        <w:t xml:space="preserve">The controller contains </w:t>
+      </w:r>
+      <w:r>
+        <w:t>10 rest requests to store and retrieve data from</w:t>
+      </w:r>
+      <w:r>
+        <w:t xml:space="preserve"> database.</w:t>
       </w:r>
     </w:p>
     <w:p>
@@ -89,18 +107,132 @@
       </w:r>
     </w:p>
     <w:p>
-      <w:r>
+      <w:pPr>
+        <w:rPr>
+          <w:b/>
+        </w:rPr>
+      </w:pPr>
+      <w:r>
+        <w:rPr>
+          <w:b/>
+        </w:rPr>
         <w:t xml:space="preserve">Is contains a new package data packet record. </w:t>
       </w:r>
     </w:p>
     <w:p>
-      <w:r>
+      <w:pPr>
+        <w:rPr>
+          <w:b/>
+        </w:rPr>
+      </w:pPr>
+      <w:r>
+        <w:rPr>
+          <w:b/>
+        </w:rPr>
         <w:t xml:space="preserve">It has a modified generalized implementation of data </w:t>
       </w:r>
       <w:r>
+        <w:rPr>
+          <w:b/>
+        </w:rPr>
         <w:t>packet post method.</w:t>
       </w:r>
     </w:p>
+    <w:p>
+      <w:pPr>
+        <w:rPr>
+          <w:b/>
+        </w:rPr>
+      </w:pPr>
+      <w:r>
+        <w:rPr>
+          <w:b/>
+        </w:rPr>
+        <w:t>(commit 4)</w:t>
+      </w:r>
+    </w:p>
+    <w:p>
+      <w:r>
+        <w:t>It contains all the classes of database with getters and setters.</w:t>
+      </w:r>
+    </w:p>
+    <w:p>
+      <w:r>
+        <w:t>The controller contains 12 rest requests to store and retrieve data from database.</w:t>
+      </w:r>
+    </w:p>
+    <w:p>
+      <w:r>
+        <w:t>It contains supporting class Values and data packet.</w:t>
+      </w:r>
+    </w:p>
+    <w:p>
+      <w:r>
+        <w:t xml:space="preserve">Is contains a new package data packet record. </w:t>
+      </w:r>
+    </w:p>
+    <w:p>
+      <w:r>
+        <w:t>It has a modified generalized implementation of data packet post method.</w:t>
+      </w:r>
+    </w:p>
+    <w:p>
+      <w:pPr>
+        <w:rPr>
+          <w:b/>
+        </w:rPr>
+      </w:pPr>
+      <w:r>
+        <w:rPr>
+          <w:b/>
+        </w:rPr>
+        <w:t xml:space="preserve">It has modified database design. New table for previous locations of a device has been added. </w:t>
+      </w:r>
+    </w:p>
+    <w:p>
+      <w:pPr>
+        <w:rPr>
+          <w:b/>
+        </w:rPr>
+      </w:pPr>
+      <w:r>
+        <w:rPr>
+          <w:b/>
+        </w:rPr>
+        <w:t>Moreover, u</w:t>
+      </w:r>
+      <w:r>
+        <w:rPr>
+          <w:b/>
+        </w:rPr>
+        <w:t xml:space="preserve">nnecessary database </w:t>
+      </w:r>
+      <w:r>
+        <w:rPr>
+          <w:b/>
+        </w:rPr>
+        <w:t xml:space="preserve">entity </w:t>
+      </w:r>
+      <w:r>
+        <w:rPr>
+          <w:b/>
+        </w:rPr>
+        <w:t>relations</w:t>
+      </w:r>
+      <w:r>
+        <w:rPr>
+          <w:b/>
+        </w:rPr>
+        <w:t>hip</w:t>
+      </w:r>
+      <w:r>
+        <w:rPr>
+          <w:b/>
+        </w:rPr>
+        <w:t xml:space="preserve"> has been removed for the time being. </w:t>
+      </w:r>
+    </w:p>
+    <w:p/>
     <w:sectPr>
       <w:pgSz w:w="12240" w:h="15840"/>
       <w:pgMar w:top="1440" w:right="1440" w:bottom="1440" w:left="1440" w:header="720" w:footer="720" w:gutter="0"/>

</xml_diff>